<commit_message>
some note updates, working towards aws start
</commit_message>
<xml_diff>
--- a/awsStart.docx
+++ b/awsStart.docx
@@ -402,6 +402,7 @@
         </w:numPr>
       </w:pPr>
       <w:r>
+        <w:lastRenderedPageBreak/>
         <w:t>Charge for data transfer between regions</w:t>
       </w:r>
     </w:p>
@@ -414,101 +415,593 @@
         </w:numPr>
       </w:pPr>
       <w:r>
+        <w:t>Availability Zones</w:t>
+      </w:r>
+    </w:p>
+    <w:p>
+      <w:pPr>
+        <w:pStyle w:val="ListParagraph"/>
+        <w:numPr>
+          <w:ilvl w:val="3"/>
+          <w:numId w:val="1"/>
+        </w:numPr>
+      </w:pPr>
+      <w:r>
+        <w:t>Can be selected upon creation or launch of an instance</w:t>
+      </w:r>
+    </w:p>
+    <w:p>
+      <w:pPr>
+        <w:pStyle w:val="ListParagraph"/>
+        <w:numPr>
+          <w:ilvl w:val="3"/>
+          <w:numId w:val="1"/>
+        </w:numPr>
+      </w:pPr>
+      <w:r>
+        <w:t>Can design so that if instance fails another instance takes over in another availability zone</w:t>
+      </w:r>
+    </w:p>
+    <w:p>
+      <w:pPr>
+        <w:pStyle w:val="ListParagraph"/>
+        <w:numPr>
+          <w:ilvl w:val="3"/>
+          <w:numId w:val="1"/>
+        </w:numPr>
+      </w:pPr>
+      <w:r>
+        <w:t>Can use Elastic IP addresses to mask failure of an instance by rapidly remapping the address to an instance in another zone</w:t>
+      </w:r>
+    </w:p>
+    <w:p>
+      <w:pPr>
+        <w:pStyle w:val="ListParagraph"/>
+        <w:numPr>
+          <w:ilvl w:val="3"/>
+          <w:numId w:val="1"/>
+        </w:numPr>
+      </w:pPr>
+      <w:r>
+        <w:t>When you launch an instance, select a region close to your customers.  Can protect from failure by using separate availability zones</w:t>
+      </w:r>
+    </w:p>
+    <w:p>
+      <w:pPr>
+        <w:pStyle w:val="ListParagraph"/>
+        <w:numPr>
+          <w:ilvl w:val="3"/>
+          <w:numId w:val="1"/>
+        </w:numPr>
+      </w:pPr>
+      <w:r>
+        <w:t>Must select regional endpoints</w:t>
+      </w:r>
+    </w:p>
+    <w:p>
+      <w:pPr>
+        <w:pStyle w:val="ListParagraph"/>
+        <w:numPr>
+          <w:ilvl w:val="2"/>
+          <w:numId w:val="1"/>
+        </w:numPr>
+      </w:pPr>
+      <w:r>
+        <w:t>Internet Gateways</w:t>
+      </w:r>
+    </w:p>
+    <w:p>
+      <w:pPr>
+        <w:pStyle w:val="ListParagraph"/>
+        <w:numPr>
+          <w:ilvl w:val="3"/>
+          <w:numId w:val="1"/>
+        </w:numPr>
+      </w:pPr>
+    </w:p>
+    <w:p>
+      <w:pPr>
+        <w:pStyle w:val="ListParagraph"/>
+        <w:numPr>
+          <w:ilvl w:val="0"/>
+          <w:numId w:val="1"/>
+        </w:numPr>
+      </w:pPr>
+      <w:r>
+        <w:t>IAM</w:t>
+      </w:r>
+    </w:p>
+    <w:p>
+      <w:pPr>
+        <w:pStyle w:val="ListParagraph"/>
+        <w:numPr>
+          <w:ilvl w:val="1"/>
+          <w:numId w:val="1"/>
+        </w:numPr>
+      </w:pPr>
+      <w:r>
+        <w:t>Identity Access Management</w:t>
+      </w:r>
+    </w:p>
+    <w:p>
+      <w:pPr>
+        <w:pStyle w:val="ListParagraph"/>
+        <w:numPr>
+          <w:ilvl w:val="1"/>
+          <w:numId w:val="1"/>
+        </w:numPr>
+      </w:pPr>
+      <w:r>
+        <w:t>Identity Federation</w:t>
+      </w:r>
+    </w:p>
+    <w:p>
+      <w:pPr>
+        <w:pStyle w:val="ListParagraph"/>
+        <w:numPr>
+          <w:ilvl w:val="2"/>
+          <w:numId w:val="1"/>
+        </w:numPr>
+      </w:pPr>
+      <w:r>
+        <w:t>AD</w:t>
+      </w:r>
+    </w:p>
+    <w:p>
+      <w:pPr>
+        <w:pStyle w:val="ListParagraph"/>
+        <w:numPr>
+          <w:ilvl w:val="2"/>
+          <w:numId w:val="1"/>
+        </w:numPr>
+      </w:pPr>
+      <w:r>
+        <w:t>Facebook</w:t>
+      </w:r>
+    </w:p>
+    <w:p>
+      <w:pPr>
+        <w:pStyle w:val="ListParagraph"/>
+        <w:numPr>
+          <w:ilvl w:val="2"/>
+          <w:numId w:val="1"/>
+        </w:numPr>
+      </w:pPr>
+      <w:r>
+        <w:t>LinkedIn</w:t>
+      </w:r>
+    </w:p>
+    <w:p>
+      <w:pPr>
+        <w:pStyle w:val="ListParagraph"/>
+        <w:numPr>
+          <w:ilvl w:val="1"/>
+          <w:numId w:val="1"/>
+        </w:numPr>
+      </w:pPr>
+      <w:r>
+        <w:t>MFA</w:t>
+      </w:r>
+    </w:p>
+    <w:p>
+      <w:pPr>
+        <w:pStyle w:val="ListParagraph"/>
+        <w:numPr>
+          <w:ilvl w:val="1"/>
+          <w:numId w:val="1"/>
+        </w:numPr>
+      </w:pPr>
+      <w:r>
+        <w:t>Allows you to set up your own password rotation policy</w:t>
+      </w:r>
+    </w:p>
+    <w:p>
+      <w:pPr>
+        <w:pStyle w:val="ListParagraph"/>
+        <w:numPr>
+          <w:ilvl w:val="1"/>
+          <w:numId w:val="1"/>
+        </w:numPr>
+      </w:pPr>
+      <w:r>
+        <w:t>Key Terms</w:t>
+      </w:r>
+    </w:p>
+    <w:p>
+      <w:pPr>
+        <w:pStyle w:val="ListParagraph"/>
+        <w:numPr>
+          <w:ilvl w:val="2"/>
+          <w:numId w:val="1"/>
+        </w:numPr>
+      </w:pPr>
+      <w:r>
+        <w:t>Users</w:t>
+      </w:r>
+    </w:p>
+    <w:p>
+      <w:pPr>
+        <w:pStyle w:val="ListParagraph"/>
+        <w:numPr>
+          <w:ilvl w:val="3"/>
+          <w:numId w:val="1"/>
+        </w:numPr>
+      </w:pPr>
+      <w:r>
+        <w:t>End Users</w:t>
+      </w:r>
+    </w:p>
+    <w:p>
+      <w:pPr>
+        <w:pStyle w:val="ListParagraph"/>
+        <w:numPr>
+          <w:ilvl w:val="2"/>
+          <w:numId w:val="1"/>
+        </w:numPr>
+      </w:pPr>
+      <w:r>
+        <w:t>Groups</w:t>
+      </w:r>
+    </w:p>
+    <w:p>
+      <w:pPr>
+        <w:pStyle w:val="ListParagraph"/>
+        <w:numPr>
+          <w:ilvl w:val="3"/>
+          <w:numId w:val="1"/>
+        </w:numPr>
+      </w:pPr>
+      <w:r>
+        <w:t>Collection of Users</w:t>
+      </w:r>
+    </w:p>
+    <w:p>
+      <w:pPr>
+        <w:pStyle w:val="ListParagraph"/>
+        <w:numPr>
+          <w:ilvl w:val="3"/>
+          <w:numId w:val="1"/>
+        </w:numPr>
+      </w:pPr>
+      <w:r>
+        <w:t>Each user will inherit the permissions of the group</w:t>
+      </w:r>
+    </w:p>
+    <w:p>
+      <w:pPr>
+        <w:pStyle w:val="ListParagraph"/>
+        <w:numPr>
+          <w:ilvl w:val="2"/>
+          <w:numId w:val="1"/>
+        </w:numPr>
+      </w:pPr>
+      <w:r>
+        <w:t>Policies</w:t>
+      </w:r>
+    </w:p>
+    <w:p>
+      <w:pPr>
+        <w:pStyle w:val="ListParagraph"/>
+        <w:numPr>
+          <w:ilvl w:val="3"/>
+          <w:numId w:val="1"/>
+        </w:numPr>
+      </w:pPr>
+      <w:r>
+        <w:t>Made up of documents</w:t>
+      </w:r>
+    </w:p>
+    <w:p>
+      <w:pPr>
+        <w:pStyle w:val="ListParagraph"/>
+        <w:numPr>
+          <w:ilvl w:val="3"/>
+          <w:numId w:val="1"/>
+        </w:numPr>
+      </w:pPr>
+      <w:r>
+        <w:t>In JSON format</w:t>
+      </w:r>
+    </w:p>
+    <w:p>
+      <w:pPr>
+        <w:pStyle w:val="ListParagraph"/>
+        <w:numPr>
+          <w:ilvl w:val="0"/>
+          <w:numId w:val="1"/>
+        </w:numPr>
+      </w:pPr>
+      <w:r>
+        <w:t>EC2 notes</w:t>
+      </w:r>
+    </w:p>
+    <w:p>
+      <w:pPr>
+        <w:pStyle w:val="ListParagraph"/>
+        <w:numPr>
+          <w:ilvl w:val="1"/>
+          <w:numId w:val="1"/>
+        </w:numPr>
+      </w:pPr>
+      <w:r>
+        <w:t>Instances</w:t>
+      </w:r>
+    </w:p>
+    <w:p>
+      <w:pPr>
+        <w:pStyle w:val="ListParagraph"/>
+        <w:numPr>
+          <w:ilvl w:val="2"/>
+          <w:numId w:val="1"/>
+        </w:numPr>
+      </w:pPr>
+      <w:r>
+        <w:t># of virtual CPUs</w:t>
+      </w:r>
+    </w:p>
+    <w:p>
+      <w:pPr>
+        <w:pStyle w:val="ListParagraph"/>
+        <w:numPr>
+          <w:ilvl w:val="2"/>
+          <w:numId w:val="1"/>
+        </w:numPr>
+      </w:pPr>
+      <w:r>
+        <w:t>How much memory</w:t>
+      </w:r>
+    </w:p>
+    <w:p>
+      <w:pPr>
+        <w:pStyle w:val="ListParagraph"/>
+        <w:numPr>
+          <w:ilvl w:val="2"/>
+          <w:numId w:val="1"/>
+        </w:numPr>
+      </w:pPr>
+      <w:r>
+        <w:t>How much bandwidth</w:t>
+      </w:r>
+    </w:p>
+    <w:p>
+      <w:pPr>
+        <w:pStyle w:val="ListParagraph"/>
+        <w:numPr>
+          <w:ilvl w:val="1"/>
+          <w:numId w:val="1"/>
+        </w:numPr>
+      </w:pPr>
+      <w:r>
+        <w:t>EC2 Basics</w:t>
+      </w:r>
+    </w:p>
+    <w:p>
+      <w:pPr>
+        <w:pStyle w:val="ListParagraph"/>
+        <w:numPr>
+          <w:ilvl w:val="2"/>
+          <w:numId w:val="4"/>
+        </w:numPr>
+      </w:pPr>
+      <w:r>
+        <w:t>Purchasing options</w:t>
+      </w:r>
+    </w:p>
+    <w:p>
+      <w:pPr>
+        <w:pStyle w:val="ListParagraph"/>
+        <w:numPr>
+          <w:ilvl w:val="3"/>
+          <w:numId w:val="4"/>
+        </w:numPr>
+      </w:pPr>
+      <w:r>
+        <w:t>On-demand</w:t>
+      </w:r>
+    </w:p>
+    <w:p>
+      <w:pPr>
+        <w:pStyle w:val="ListParagraph"/>
+        <w:numPr>
+          <w:ilvl w:val="3"/>
+          <w:numId w:val="4"/>
+        </w:numPr>
+      </w:pPr>
+      <w:r>
+        <w:t>Reserved</w:t>
+      </w:r>
+    </w:p>
+    <w:p>
+      <w:pPr>
+        <w:pStyle w:val="ListParagraph"/>
+        <w:numPr>
+          <w:ilvl w:val="3"/>
+          <w:numId w:val="4"/>
+        </w:numPr>
+      </w:pPr>
+      <w:r>
+        <w:t>Spot</w:t>
+      </w:r>
+    </w:p>
+    <w:p>
+      <w:pPr>
+        <w:pStyle w:val="ListParagraph"/>
+        <w:numPr>
+          <w:ilvl w:val="2"/>
+          <w:numId w:val="4"/>
+        </w:numPr>
+      </w:pPr>
+      <w:r>
+        <w:t>Instance Types (processing capacity)</w:t>
+      </w:r>
+    </w:p>
+    <w:p>
+      <w:pPr>
+        <w:pStyle w:val="ListParagraph"/>
+        <w:numPr>
+          <w:ilvl w:val="3"/>
+          <w:numId w:val="4"/>
+        </w:numPr>
+      </w:pPr>
+      <w:r>
+        <w:t>General Purpose</w:t>
+      </w:r>
+    </w:p>
+    <w:p>
+      <w:pPr>
+        <w:pStyle w:val="ListParagraph"/>
+        <w:numPr>
+          <w:ilvl w:val="3"/>
+          <w:numId w:val="4"/>
+        </w:numPr>
+      </w:pPr>
+      <w:r>
+        <w:t>Compute Optimized</w:t>
+      </w:r>
+    </w:p>
+    <w:p>
+      <w:pPr>
+        <w:pStyle w:val="ListParagraph"/>
+        <w:numPr>
+          <w:ilvl w:val="3"/>
+          <w:numId w:val="4"/>
+        </w:numPr>
+      </w:pPr>
+      <w:r>
+        <w:t>Accelerated Computing</w:t>
+      </w:r>
+    </w:p>
+    <w:p>
+      <w:pPr>
+        <w:pStyle w:val="ListParagraph"/>
+        <w:numPr>
+          <w:ilvl w:val="3"/>
+          <w:numId w:val="4"/>
+        </w:numPr>
+      </w:pPr>
+      <w:r>
+        <w:t>Memory Optimized</w:t>
+      </w:r>
+    </w:p>
+    <w:p>
+      <w:pPr>
+        <w:pStyle w:val="ListParagraph"/>
+        <w:numPr>
+          <w:ilvl w:val="3"/>
+          <w:numId w:val="4"/>
+        </w:numPr>
+      </w:pPr>
+      <w:r>
+        <w:t>Storage Optimized</w:t>
+      </w:r>
+    </w:p>
+    <w:p>
+      <w:pPr>
+        <w:pStyle w:val="ListParagraph"/>
+        <w:numPr>
+          <w:ilvl w:val="2"/>
+          <w:numId w:val="4"/>
+        </w:numPr>
+      </w:pPr>
+      <w:r>
+        <w:t>EBS optimized</w:t>
+      </w:r>
+    </w:p>
+    <w:p>
+      <w:pPr>
+        <w:pStyle w:val="ListParagraph"/>
+        <w:numPr>
+          <w:ilvl w:val="3"/>
+          <w:numId w:val="4"/>
+        </w:numPr>
+      </w:pPr>
+      <w:r>
         <w:lastRenderedPageBreak/>
-        <w:t>Availability Zones</w:t>
-      </w:r>
-    </w:p>
-    <w:p>
-      <w:pPr>
-        <w:pStyle w:val="ListParagraph"/>
-        <w:numPr>
-          <w:ilvl w:val="3"/>
-          <w:numId w:val="1"/>
-        </w:numPr>
-      </w:pPr>
-      <w:r>
-        <w:t>Can be selected upon creation or launch of an instance</w:t>
-      </w:r>
-    </w:p>
-    <w:p>
-      <w:pPr>
-        <w:pStyle w:val="ListParagraph"/>
-        <w:numPr>
-          <w:ilvl w:val="3"/>
-          <w:numId w:val="1"/>
-        </w:numPr>
-      </w:pPr>
-      <w:r>
-        <w:t>Can design so that if instance fails another instance takes over in another availability zone</w:t>
-      </w:r>
-    </w:p>
-    <w:p>
-      <w:pPr>
-        <w:pStyle w:val="ListParagraph"/>
-        <w:numPr>
-          <w:ilvl w:val="3"/>
-          <w:numId w:val="1"/>
-        </w:numPr>
-      </w:pPr>
-      <w:r>
-        <w:t>Can use Elastic IP addresses to mask failure of an instance by rapidly remapping the address to an instance in another zone</w:t>
-      </w:r>
-    </w:p>
-    <w:p>
-      <w:pPr>
-        <w:pStyle w:val="ListParagraph"/>
-        <w:numPr>
-          <w:ilvl w:val="3"/>
-          <w:numId w:val="1"/>
-        </w:numPr>
-      </w:pPr>
-      <w:r>
-        <w:t>When you launch an instance, select a region close to your customers.  Can protect from failure by using separate availability zones</w:t>
-      </w:r>
-    </w:p>
-    <w:p>
-      <w:pPr>
-        <w:pStyle w:val="ListParagraph"/>
-        <w:numPr>
-          <w:ilvl w:val="3"/>
-          <w:numId w:val="1"/>
-        </w:numPr>
-      </w:pPr>
-      <w:r>
-        <w:t>Must select regional endpoints</w:t>
-      </w:r>
-    </w:p>
-    <w:p>
-      <w:pPr>
-        <w:pStyle w:val="ListParagraph"/>
-        <w:numPr>
-          <w:ilvl w:val="2"/>
-          <w:numId w:val="1"/>
-        </w:numPr>
-      </w:pPr>
-      <w:r>
-        <w:t>Internet Gateways</w:t>
-      </w:r>
-    </w:p>
-    <w:p>
-      <w:pPr>
-        <w:pStyle w:val="ListParagraph"/>
-        <w:numPr>
-          <w:ilvl w:val="3"/>
-          <w:numId w:val="1"/>
-        </w:numPr>
-      </w:pPr>
-    </w:p>
-    <w:p>
-      <w:pPr>
-        <w:pStyle w:val="ListParagraph"/>
-        <w:numPr>
-          <w:ilvl w:val="0"/>
-          <w:numId w:val="1"/>
-        </w:numPr>
-      </w:pPr>
-      <w:r>
-        <w:t>IAM</w:t>
+        <w:t>Option for higher IOPS</w:t>
+      </w:r>
+    </w:p>
+    <w:p>
+      <w:pPr>
+        <w:pStyle w:val="ListParagraph"/>
+        <w:numPr>
+          <w:ilvl w:val="2"/>
+          <w:numId w:val="4"/>
+        </w:numPr>
+      </w:pPr>
+      <w:r>
+        <w:t>AMI Type (operating system)</w:t>
+      </w:r>
+    </w:p>
+    <w:p>
+      <w:pPr>
+        <w:pStyle w:val="ListParagraph"/>
+        <w:numPr>
+          <w:ilvl w:val="3"/>
+          <w:numId w:val="4"/>
+        </w:numPr>
+      </w:pPr>
+      <w:r>
+        <w:t>Linux</w:t>
+      </w:r>
+    </w:p>
+    <w:p>
+      <w:pPr>
+        <w:pStyle w:val="ListParagraph"/>
+        <w:numPr>
+          <w:ilvl w:val="3"/>
+          <w:numId w:val="4"/>
+        </w:numPr>
+      </w:pPr>
+      <w:r>
+        <w:t>Windows</w:t>
+      </w:r>
+    </w:p>
+    <w:p>
+      <w:pPr>
+        <w:pStyle w:val="ListParagraph"/>
+        <w:numPr>
+          <w:ilvl w:val="2"/>
+          <w:numId w:val="4"/>
+        </w:numPr>
+      </w:pPr>
+      <w:r>
+        <w:t>Data Transfer</w:t>
+      </w:r>
+    </w:p>
+    <w:p>
+      <w:pPr>
+        <w:pStyle w:val="ListParagraph"/>
+        <w:numPr>
+          <w:ilvl w:val="3"/>
+          <w:numId w:val="4"/>
+        </w:numPr>
+      </w:pPr>
+      <w:r>
+        <w:t>In/out of the instance</w:t>
+      </w:r>
+    </w:p>
+    <w:p>
+      <w:pPr>
+        <w:pStyle w:val="ListParagraph"/>
+        <w:numPr>
+          <w:ilvl w:val="2"/>
+          <w:numId w:val="4"/>
+        </w:numPr>
+      </w:pPr>
+      <w:r>
+        <w:t>Region</w:t>
+      </w:r>
+    </w:p>
+    <w:p>
+      <w:pPr>
+        <w:pStyle w:val="ListParagraph"/>
+        <w:numPr>
+          <w:ilvl w:val="3"/>
+          <w:numId w:val="4"/>
+        </w:numPr>
+      </w:pPr>
+      <w:r>
+        <w:t>Where the instance is provisioned in</w:t>
       </w:r>
     </w:p>
     <w:p>
@@ -520,7 +1013,79 @@
         </w:numPr>
       </w:pPr>
       <w:r>
-        <w:t>Identity Access Management</w:t>
+        <w:t>Volumes</w:t>
+      </w:r>
+    </w:p>
+    <w:p>
+      <w:pPr>
+        <w:pStyle w:val="ListParagraph"/>
+        <w:numPr>
+          <w:ilvl w:val="2"/>
+          <w:numId w:val="1"/>
+        </w:numPr>
+      </w:pPr>
+      <w:r>
+        <w:t>What are volumes?</w:t>
+      </w:r>
+    </w:p>
+    <w:p>
+      <w:pPr>
+        <w:pStyle w:val="ListParagraph"/>
+        <w:numPr>
+          <w:ilvl w:val="3"/>
+          <w:numId w:val="1"/>
+        </w:numPr>
+      </w:pPr>
+      <w:r>
+        <w:t>Considered to be like storage or external storage or partitioned hard drives.  The root will be deleted by default but any additional volume will not be.  These can be attached or detached when the instance is terminated</w:t>
+      </w:r>
+    </w:p>
+    <w:p>
+      <w:pPr>
+        <w:pStyle w:val="ListParagraph"/>
+        <w:numPr>
+          <w:ilvl w:val="2"/>
+          <w:numId w:val="1"/>
+        </w:numPr>
+      </w:pPr>
+      <w:r>
+        <w:t>Snapshots, what are they?</w:t>
+      </w:r>
+    </w:p>
+    <w:p>
+      <w:pPr>
+        <w:pStyle w:val="ListParagraph"/>
+        <w:numPr>
+          <w:ilvl w:val="3"/>
+          <w:numId w:val="1"/>
+        </w:numPr>
+      </w:pPr>
+      <w:r>
+        <w:t>Snapshot is an image of an EBS volume that can be stored as a backup of the volume or used to create a duplicate</w:t>
+      </w:r>
+    </w:p>
+    <w:p>
+      <w:pPr>
+        <w:pStyle w:val="ListParagraph"/>
+        <w:numPr>
+          <w:ilvl w:val="3"/>
+          <w:numId w:val="1"/>
+        </w:numPr>
+      </w:pPr>
+      <w:r>
+        <w:t>A snapshot is not an active EBS volume.  Cannot attach or detach a snapshot to an EC2 instance</w:t>
+      </w:r>
+    </w:p>
+    <w:p>
+      <w:pPr>
+        <w:pStyle w:val="ListParagraph"/>
+        <w:numPr>
+          <w:ilvl w:val="3"/>
+          <w:numId w:val="1"/>
+        </w:numPr>
+      </w:pPr>
+      <w:r>
+        <w:t>To restore a snapshot, you need to create a new EBS volume using the snapshot as its template</w:t>
       </w:r>
     </w:p>
     <w:p>
@@ -532,43 +1097,122 @@
         </w:numPr>
       </w:pPr>
       <w:r>
-        <w:t>Identity Federation</w:t>
-      </w:r>
-    </w:p>
-    <w:p>
-      <w:pPr>
-        <w:pStyle w:val="ListParagraph"/>
-        <w:numPr>
-          <w:ilvl w:val="2"/>
-          <w:numId w:val="1"/>
-        </w:numPr>
-      </w:pPr>
-      <w:r>
-        <w:t>AD</w:t>
-      </w:r>
-    </w:p>
-    <w:p>
-      <w:pPr>
-        <w:pStyle w:val="ListParagraph"/>
-        <w:numPr>
-          <w:ilvl w:val="2"/>
-          <w:numId w:val="1"/>
-        </w:numPr>
-      </w:pPr>
-      <w:r>
-        <w:t>Facebook</w:t>
-      </w:r>
-    </w:p>
-    <w:p>
-      <w:pPr>
-        <w:pStyle w:val="ListParagraph"/>
-        <w:numPr>
-          <w:ilvl w:val="2"/>
-          <w:numId w:val="1"/>
-        </w:numPr>
-      </w:pPr>
-      <w:r>
-        <w:t>LinkedIn</w:t>
+        <w:t>IOPS</w:t>
+      </w:r>
+    </w:p>
+    <w:p>
+      <w:pPr>
+        <w:pStyle w:val="ListParagraph"/>
+        <w:numPr>
+          <w:ilvl w:val="2"/>
+          <w:numId w:val="1"/>
+        </w:numPr>
+      </w:pPr>
+      <w:proofErr w:type="spellStart"/>
+      <w:r>
+        <w:t>Input/Output</w:t>
+      </w:r>
+      <w:proofErr w:type="spellEnd"/>
+      <w:r>
+        <w:t xml:space="preserve"> Operations Per Second</w:t>
+      </w:r>
+    </w:p>
+    <w:p>
+      <w:pPr>
+        <w:pStyle w:val="ListParagraph"/>
+        <w:numPr>
+          <w:ilvl w:val="2"/>
+          <w:numId w:val="1"/>
+        </w:numPr>
+      </w:pPr>
+      <w:r>
+        <w:t>Simple def</w:t>
+      </w:r>
+    </w:p>
+    <w:p>
+      <w:pPr>
+        <w:pStyle w:val="ListParagraph"/>
+        <w:numPr>
+          <w:ilvl w:val="3"/>
+          <w:numId w:val="1"/>
+        </w:numPr>
+      </w:pPr>
+      <w:r>
+        <w:t>Amount of data that can be written to or retrieved from EBS per second</w:t>
+      </w:r>
+    </w:p>
+    <w:p>
+      <w:pPr>
+        <w:pStyle w:val="ListParagraph"/>
+        <w:numPr>
+          <w:ilvl w:val="2"/>
+          <w:numId w:val="1"/>
+        </w:numPr>
+      </w:pPr>
+      <w:r>
+        <w:t>AWS def</w:t>
+      </w:r>
+    </w:p>
+    <w:p>
+      <w:pPr>
+        <w:pStyle w:val="ListParagraph"/>
+        <w:numPr>
+          <w:ilvl w:val="3"/>
+          <w:numId w:val="1"/>
+        </w:numPr>
+      </w:pPr>
+      <w:r>
+        <w:t xml:space="preserve">IOPS are a unit of measure representing input/output operations per second.  The second operations are measure in KiB, and the underlying drive technology determines the maximum amount of data </w:t>
+      </w:r>
+      <w:r>
+        <w:t>that</w:t>
+      </w:r>
+      <w:r>
+        <w:t xml:space="preserve"> volume type counts as a single I/O.  I/O size is capped at 256 KiB for SSD volumes and 1,024 KiB for HDD volumes because SSD volumes handle small or random I/O much more efficiently than HDD volumes</w:t>
+      </w:r>
+    </w:p>
+    <w:p>
+      <w:pPr>
+        <w:pStyle w:val="ListParagraph"/>
+        <w:numPr>
+          <w:ilvl w:val="2"/>
+          <w:numId w:val="1"/>
+        </w:numPr>
+      </w:pPr>
+      <w:r>
+        <w:t>More IOPS mean better volume performance</w:t>
+      </w:r>
+    </w:p>
+    <w:p>
+      <w:pPr>
+        <w:pStyle w:val="ListParagraph"/>
+        <w:numPr>
+          <w:ilvl w:val="2"/>
+          <w:numId w:val="1"/>
+        </w:numPr>
+      </w:pPr>
+      <w:r>
+        <w:t>What determines the amount of IOPS?</w:t>
+      </w:r>
+    </w:p>
+    <w:p>
+      <w:pPr>
+        <w:pStyle w:val="ListParagraph"/>
+        <w:numPr>
+          <w:ilvl w:val="3"/>
+          <w:numId w:val="1"/>
+        </w:numPr>
+      </w:pPr>
+      <w:r>
+        <w:t xml:space="preserve">EBS volume size.  The larger the storage size (in </w:t>
+      </w:r>
+      <w:proofErr w:type="spellStart"/>
+      <w:r>
+        <w:t>GiB</w:t>
+      </w:r>
+      <w:proofErr w:type="spellEnd"/>
+      <w:r>
+        <w:t>), the more IOPS the volume has</w:t>
       </w:r>
     </w:p>
     <w:p>
@@ -580,368 +1224,117 @@
         </w:numPr>
       </w:pPr>
       <w:r>
-        <w:t>MFA</w:t>
-      </w:r>
-    </w:p>
-    <w:p>
-      <w:pPr>
-        <w:pStyle w:val="ListParagraph"/>
-        <w:numPr>
-          <w:ilvl w:val="1"/>
-          <w:numId w:val="1"/>
-        </w:numPr>
-      </w:pPr>
-      <w:r>
-        <w:t>Allows you to set up your own password rotation policy</w:t>
-      </w:r>
-    </w:p>
-    <w:p>
-      <w:pPr>
-        <w:pStyle w:val="ListParagraph"/>
-        <w:numPr>
-          <w:ilvl w:val="1"/>
-          <w:numId w:val="1"/>
-        </w:numPr>
-      </w:pPr>
-      <w:r>
-        <w:t>Key Terms</w:t>
-      </w:r>
-    </w:p>
-    <w:p>
-      <w:pPr>
-        <w:pStyle w:val="ListParagraph"/>
-        <w:numPr>
-          <w:ilvl w:val="2"/>
-          <w:numId w:val="1"/>
-        </w:numPr>
-      </w:pPr>
-      <w:r>
-        <w:t>Users</w:t>
-      </w:r>
-    </w:p>
-    <w:p>
-      <w:pPr>
-        <w:pStyle w:val="ListParagraph"/>
-        <w:numPr>
-          <w:ilvl w:val="3"/>
-          <w:numId w:val="1"/>
-        </w:numPr>
-      </w:pPr>
-      <w:r>
-        <w:t>End Users</w:t>
-      </w:r>
-    </w:p>
-    <w:p>
-      <w:pPr>
-        <w:pStyle w:val="ListParagraph"/>
-        <w:numPr>
-          <w:ilvl w:val="2"/>
-          <w:numId w:val="1"/>
-        </w:numPr>
-      </w:pPr>
-      <w:r>
-        <w:t>Groups</w:t>
-      </w:r>
-    </w:p>
-    <w:p>
-      <w:pPr>
-        <w:pStyle w:val="ListParagraph"/>
-        <w:numPr>
-          <w:ilvl w:val="3"/>
-          <w:numId w:val="1"/>
-        </w:numPr>
-      </w:pPr>
-      <w:r>
-        <w:t>Collection of Users</w:t>
-      </w:r>
-    </w:p>
-    <w:p>
-      <w:pPr>
-        <w:pStyle w:val="ListParagraph"/>
-        <w:numPr>
-          <w:ilvl w:val="3"/>
-          <w:numId w:val="1"/>
-        </w:numPr>
-      </w:pPr>
-      <w:r>
-        <w:t>Each user will inherit the permissions of the group</w:t>
-      </w:r>
-    </w:p>
-    <w:p>
-      <w:pPr>
-        <w:pStyle w:val="ListParagraph"/>
-        <w:numPr>
-          <w:ilvl w:val="2"/>
-          <w:numId w:val="1"/>
-        </w:numPr>
-      </w:pPr>
-      <w:r>
-        <w:t>Policies</w:t>
-      </w:r>
-    </w:p>
-    <w:p>
-      <w:pPr>
-        <w:pStyle w:val="ListParagraph"/>
-        <w:numPr>
-          <w:ilvl w:val="3"/>
-          <w:numId w:val="1"/>
-        </w:numPr>
-      </w:pPr>
-      <w:r>
-        <w:t>Made up of documents</w:t>
-      </w:r>
-    </w:p>
-    <w:p>
-      <w:pPr>
-        <w:pStyle w:val="ListParagraph"/>
-        <w:numPr>
-          <w:ilvl w:val="3"/>
-          <w:numId w:val="1"/>
-        </w:numPr>
-      </w:pPr>
-      <w:r>
-        <w:t>In JSON format</w:t>
-      </w:r>
-    </w:p>
-    <w:p>
-      <w:pPr>
-        <w:pStyle w:val="ListParagraph"/>
-        <w:numPr>
-          <w:ilvl w:val="0"/>
-          <w:numId w:val="1"/>
-        </w:numPr>
-      </w:pPr>
-      <w:r>
-        <w:t>EC2 notes</w:t>
-      </w:r>
-    </w:p>
-    <w:p>
-      <w:pPr>
-        <w:pStyle w:val="ListParagraph"/>
-        <w:numPr>
-          <w:ilvl w:val="1"/>
-          <w:numId w:val="1"/>
-        </w:numPr>
-      </w:pPr>
-      <w:r>
-        <w:t>Instance Type</w:t>
-      </w:r>
-    </w:p>
-    <w:p>
-      <w:pPr>
-        <w:pStyle w:val="ListParagraph"/>
-        <w:numPr>
-          <w:ilvl w:val="2"/>
-          <w:numId w:val="1"/>
-        </w:numPr>
-      </w:pPr>
-      <w:r>
-        <w:t># of virtual CPUs</w:t>
-      </w:r>
-    </w:p>
-    <w:p>
-      <w:pPr>
-        <w:pStyle w:val="ListParagraph"/>
-        <w:numPr>
-          <w:ilvl w:val="2"/>
-          <w:numId w:val="1"/>
-        </w:numPr>
-      </w:pPr>
-      <w:r>
-        <w:t>How much memory</w:t>
-      </w:r>
-    </w:p>
-    <w:p>
-      <w:pPr>
-        <w:pStyle w:val="ListParagraph"/>
-        <w:numPr>
-          <w:ilvl w:val="2"/>
-          <w:numId w:val="1"/>
-        </w:numPr>
-      </w:pPr>
-      <w:r>
-        <w:t>How much bandwidth</w:t>
-      </w:r>
-    </w:p>
-    <w:p>
-      <w:pPr>
-        <w:pStyle w:val="ListParagraph"/>
-        <w:numPr>
-          <w:ilvl w:val="1"/>
-          <w:numId w:val="1"/>
-        </w:numPr>
-      </w:pPr>
-      <w:r>
-        <w:t>EBS</w:t>
-      </w:r>
-    </w:p>
-    <w:p>
-      <w:pPr>
-        <w:pStyle w:val="ListParagraph"/>
-        <w:numPr>
-          <w:ilvl w:val="2"/>
-          <w:numId w:val="1"/>
-        </w:numPr>
-      </w:pPr>
-      <w:r>
-        <w:t>Volumes</w:t>
-      </w:r>
-    </w:p>
-    <w:p>
-      <w:pPr>
-        <w:pStyle w:val="ListParagraph"/>
-        <w:numPr>
-          <w:ilvl w:val="3"/>
-          <w:numId w:val="1"/>
-        </w:numPr>
-      </w:pPr>
-      <w:r>
-        <w:t>What are volumes?</w:t>
-      </w:r>
-    </w:p>
-    <w:p>
-      <w:pPr>
-        <w:pStyle w:val="ListParagraph"/>
-        <w:numPr>
-          <w:ilvl w:val="2"/>
-          <w:numId w:val="1"/>
-        </w:numPr>
-      </w:pPr>
-      <w:r>
-        <w:t>IOPS</w:t>
-      </w:r>
-    </w:p>
-    <w:p>
-      <w:pPr>
-        <w:pStyle w:val="ListParagraph"/>
-        <w:numPr>
-          <w:ilvl w:val="3"/>
-          <w:numId w:val="1"/>
-        </w:numPr>
-      </w:pPr>
-      <w:proofErr w:type="spellStart"/>
-      <w:r>
-        <w:t>Input/Output</w:t>
-      </w:r>
-      <w:proofErr w:type="spellEnd"/>
-      <w:r>
-        <w:t xml:space="preserve"> Operations Per Second</w:t>
-      </w:r>
-    </w:p>
-    <w:p>
-      <w:pPr>
-        <w:pStyle w:val="ListParagraph"/>
-        <w:numPr>
-          <w:ilvl w:val="3"/>
-          <w:numId w:val="1"/>
-        </w:numPr>
-      </w:pPr>
-      <w:r>
-        <w:t>Simple def</w:t>
-      </w:r>
-    </w:p>
-    <w:p>
-      <w:pPr>
-        <w:pStyle w:val="ListParagraph"/>
-        <w:numPr>
-          <w:ilvl w:val="4"/>
-          <w:numId w:val="1"/>
-        </w:numPr>
-      </w:pPr>
-      <w:r>
-        <w:t>Amount of data that can be written to or retrieved from EBS per second</w:t>
-      </w:r>
-    </w:p>
-    <w:p>
-      <w:pPr>
-        <w:pStyle w:val="ListParagraph"/>
-        <w:numPr>
-          <w:ilvl w:val="3"/>
-          <w:numId w:val="1"/>
-        </w:numPr>
-      </w:pPr>
-      <w:r>
-        <w:t>AWS def</w:t>
-      </w:r>
-    </w:p>
-    <w:p>
-      <w:pPr>
-        <w:pStyle w:val="ListParagraph"/>
-        <w:numPr>
-          <w:ilvl w:val="4"/>
-          <w:numId w:val="1"/>
-        </w:numPr>
-      </w:pPr>
-      <w:r>
-        <w:t xml:space="preserve">IOPS are a unit of measure representing input/output operations per second.  The second operations are measure in KiB, and the underlying drive technology determines the </w:t>
-      </w:r>
-      <w:r>
-        <w:lastRenderedPageBreak/>
-        <w:t xml:space="preserve">maximum amount of data </w:t>
-      </w:r>
-      <w:proofErr w:type="spellStart"/>
-      <w:r>
-        <w:t>thata</w:t>
-      </w:r>
-      <w:proofErr w:type="spellEnd"/>
-      <w:r>
-        <w:t xml:space="preserve"> volume type counts as a single I/O.  I/O size is capped at 256 KiB for SSD volumes and 1,024 KiB for HDD volumes because SSD volumes handle small or random I/O much more efficiently than HDD volumes</w:t>
-      </w:r>
-    </w:p>
-    <w:p>
-      <w:pPr>
-        <w:pStyle w:val="ListParagraph"/>
-        <w:numPr>
-          <w:ilvl w:val="3"/>
-          <w:numId w:val="1"/>
-        </w:numPr>
-      </w:pPr>
-      <w:r>
-        <w:t>More IOPS mean better volume performance</w:t>
-      </w:r>
-    </w:p>
-    <w:p>
-      <w:pPr>
-        <w:pStyle w:val="ListParagraph"/>
-        <w:numPr>
-          <w:ilvl w:val="3"/>
-          <w:numId w:val="1"/>
-        </w:numPr>
-      </w:pPr>
-      <w:r>
-        <w:t>What determines the amount of IOPS?</w:t>
-      </w:r>
-    </w:p>
-    <w:p>
-      <w:pPr>
-        <w:pStyle w:val="ListParagraph"/>
-        <w:numPr>
-          <w:ilvl w:val="4"/>
-          <w:numId w:val="1"/>
-        </w:numPr>
-      </w:pPr>
-      <w:r>
-        <w:t xml:space="preserve">EBS volume size.  The larger the storage size (in </w:t>
-      </w:r>
-      <w:proofErr w:type="spellStart"/>
-      <w:r>
-        <w:t>GiB</w:t>
-      </w:r>
-      <w:proofErr w:type="spellEnd"/>
-      <w:r>
-        <w:t>), the more IOPS the volume has</w:t>
-      </w:r>
-    </w:p>
-    <w:p>
-      <w:pPr>
-        <w:pStyle w:val="ListParagraph"/>
-        <w:numPr>
-          <w:ilvl w:val="3"/>
-          <w:numId w:val="1"/>
-        </w:numPr>
-      </w:pPr>
+        <w:t>Security Groups</w:t>
+      </w:r>
+    </w:p>
+    <w:p>
+      <w:pPr>
+        <w:pStyle w:val="ListParagraph"/>
+        <w:numPr>
+          <w:ilvl w:val="2"/>
+          <w:numId w:val="1"/>
+        </w:numPr>
+      </w:pPr>
+      <w:r>
+        <w:t>Are found on the instance level as opposed to the subnet level.</w:t>
+      </w:r>
+    </w:p>
+    <w:p>
+      <w:pPr>
+        <w:pStyle w:val="ListParagraph"/>
+        <w:numPr>
+          <w:ilvl w:val="2"/>
+          <w:numId w:val="1"/>
+        </w:numPr>
+      </w:pPr>
+      <w:r>
+        <w:t>The way allow/deny works is different than NACL</w:t>
+      </w:r>
+    </w:p>
+    <w:p>
+      <w:pPr>
+        <w:pStyle w:val="ListParagraph"/>
+        <w:numPr>
+          <w:ilvl w:val="2"/>
+          <w:numId w:val="1"/>
+        </w:numPr>
+      </w:pPr>
+      <w:r>
+        <w:t>Simplified def</w:t>
+      </w:r>
       <w:bookmarkStart w:id="0" w:name="_GoBack"/>
       <w:bookmarkEnd w:id="0"/>
+    </w:p>
+    <w:p>
+      <w:pPr>
+        <w:pStyle w:val="ListParagraph"/>
+        <w:numPr>
+          <w:ilvl w:val="3"/>
+          <w:numId w:val="1"/>
+        </w:numPr>
+      </w:pPr>
+      <w:r>
+        <w:t xml:space="preserve">Security Groups are very similar to </w:t>
+      </w:r>
+      <w:proofErr w:type="gramStart"/>
+      <w:r>
+        <w:t>NACLs;  they</w:t>
+      </w:r>
+      <w:proofErr w:type="gramEnd"/>
+      <w:r>
+        <w:t xml:space="preserve"> allow or deny traffic.  However, security groups are found on the instance level (as opposed to the subnet level).  In addition, the way allow/deny rules work are different from NACLs</w:t>
+      </w:r>
+    </w:p>
+    <w:p>
+      <w:pPr>
+        <w:pStyle w:val="ListParagraph"/>
+        <w:numPr>
+          <w:ilvl w:val="2"/>
+          <w:numId w:val="1"/>
+        </w:numPr>
+      </w:pPr>
+      <w:r>
+        <w:t>AWS def</w:t>
+      </w:r>
+    </w:p>
+    <w:p>
+      <w:pPr>
+        <w:pStyle w:val="ListParagraph"/>
+        <w:numPr>
+          <w:ilvl w:val="3"/>
+          <w:numId w:val="1"/>
+        </w:numPr>
+      </w:pPr>
+      <w:r>
+        <w:lastRenderedPageBreak/>
+        <w:t xml:space="preserve">Acts as a virtual firewall that controls the traffic for one or more instances. When you launch an </w:t>
+      </w:r>
+      <w:proofErr w:type="gramStart"/>
+      <w:r>
+        <w:t>instance</w:t>
+      </w:r>
+      <w:proofErr w:type="gramEnd"/>
+      <w:r>
+        <w:t xml:space="preserve"> you associate one or more security groups with the instance.  You add rules to each security group that allow traffic to or from its associated instances.  You can modify the rules for a security group at any time.  New rules are automatically applied to all instances that are associated with the security group. </w:t>
+      </w:r>
+    </w:p>
+    <w:p>
+      <w:pPr>
+        <w:pStyle w:val="ListParagraph"/>
+        <w:numPr>
+          <w:ilvl w:val="4"/>
+          <w:numId w:val="1"/>
+        </w:numPr>
+      </w:pPr>
+      <w:r>
+        <w:t>We decide whether to allow traffic to r each an instance, we evaluate all the rules form all the security groups that are associated with the instance</w:t>
+      </w:r>
+    </w:p>
+    <w:p>
+      <w:pPr>
+        <w:pStyle w:val="ListParagraph"/>
+        <w:ind w:left="2880"/>
+      </w:pPr>
     </w:p>
     <w:sectPr>
       <w:pgSz w:w="11906" w:h="16838"/>
@@ -958,7 +1351,7 @@
   <w:abstractNum w:abstractNumId="0" w15:restartNumberingAfterBreak="0">
     <w:nsid w:val="10BB7B6B"/>
     <w:multiLevelType w:val="hybridMultilevel"/>
-    <w:tmpl w:val="32B6F790"/>
+    <w:tmpl w:val="BF84E70E"/>
     <w:lvl w:ilvl="0" w:tplc="40090001">
       <w:start w:val="1"/>
       <w:numFmt w:val="bullet"/>
@@ -983,93 +1376,360 @@
         <w:rFonts w:ascii="Courier New" w:hAnsi="Courier New" w:cs="Courier New" w:hint="default"/>
       </w:rPr>
     </w:lvl>
-    <w:lvl w:ilvl="2" w:tplc="40090005">
+    <w:lvl w:ilvl="2" w:tplc="40090001">
+      <w:start w:val="1"/>
+      <w:numFmt w:val="bullet"/>
+      <w:lvlText w:val=""/>
+      <w:lvlJc w:val="left"/>
+      <w:pPr>
+        <w:ind w:left="2160" w:hanging="360"/>
+      </w:pPr>
+      <w:rPr>
+        <w:rFonts w:ascii="Symbol" w:hAnsi="Symbol" w:hint="default"/>
+      </w:rPr>
+    </w:lvl>
+    <w:lvl w:ilvl="3" w:tplc="40090001">
+      <w:start w:val="1"/>
+      <w:numFmt w:val="bullet"/>
+      <w:lvlText w:val=""/>
+      <w:lvlJc w:val="left"/>
+      <w:pPr>
+        <w:ind w:left="2880" w:hanging="360"/>
+      </w:pPr>
+      <w:rPr>
+        <w:rFonts w:ascii="Symbol" w:hAnsi="Symbol" w:hint="default"/>
+      </w:rPr>
+    </w:lvl>
+    <w:lvl w:ilvl="4" w:tplc="40090003">
+      <w:start w:val="1"/>
+      <w:numFmt w:val="bullet"/>
+      <w:lvlText w:val="o"/>
+      <w:lvlJc w:val="left"/>
+      <w:pPr>
+        <w:ind w:left="3600" w:hanging="360"/>
+      </w:pPr>
+      <w:rPr>
+        <w:rFonts w:ascii="Courier New" w:hAnsi="Courier New" w:cs="Courier New" w:hint="default"/>
+      </w:rPr>
+    </w:lvl>
+    <w:lvl w:ilvl="5" w:tplc="40090005" w:tentative="1">
       <w:start w:val="1"/>
       <w:numFmt w:val="bullet"/>
       <w:lvlText w:val=""/>
       <w:lvlJc w:val="left"/>
       <w:pPr>
-        <w:ind w:left="2160" w:hanging="360"/>
+        <w:ind w:left="4320" w:hanging="360"/>
       </w:pPr>
       <w:rPr>
         <w:rFonts w:ascii="Wingdings" w:hAnsi="Wingdings" w:hint="default"/>
       </w:rPr>
     </w:lvl>
-    <w:lvl w:ilvl="3" w:tplc="40090001">
+    <w:lvl w:ilvl="6" w:tplc="40090001" w:tentative="1">
       <w:start w:val="1"/>
       <w:numFmt w:val="bullet"/>
       <w:lvlText w:val=""/>
       <w:lvlJc w:val="left"/>
       <w:pPr>
-        <w:ind w:left="2880" w:hanging="360"/>
+        <w:ind w:left="5040" w:hanging="360"/>
       </w:pPr>
       <w:rPr>
         <w:rFonts w:ascii="Symbol" w:hAnsi="Symbol" w:hint="default"/>
       </w:rPr>
     </w:lvl>
-    <w:lvl w:ilvl="4" w:tplc="40090003">
+    <w:lvl w:ilvl="7" w:tplc="40090003" w:tentative="1">
       <w:start w:val="1"/>
       <w:numFmt w:val="bullet"/>
       <w:lvlText w:val="o"/>
       <w:lvlJc w:val="left"/>
       <w:pPr>
-        <w:ind w:left="3600" w:hanging="360"/>
+        <w:ind w:left="5760" w:hanging="360"/>
       </w:pPr>
       <w:rPr>
         <w:rFonts w:ascii="Courier New" w:hAnsi="Courier New" w:cs="Courier New" w:hint="default"/>
       </w:rPr>
     </w:lvl>
-    <w:lvl w:ilvl="5" w:tplc="40090005" w:tentative="1">
+    <w:lvl w:ilvl="8" w:tplc="40090005" w:tentative="1">
       <w:start w:val="1"/>
       <w:numFmt w:val="bullet"/>
       <w:lvlText w:val=""/>
       <w:lvlJc w:val="left"/>
       <w:pPr>
-        <w:ind w:left="4320" w:hanging="360"/>
+        <w:ind w:left="6480" w:hanging="360"/>
       </w:pPr>
       <w:rPr>
         <w:rFonts w:ascii="Wingdings" w:hAnsi="Wingdings" w:hint="default"/>
       </w:rPr>
     </w:lvl>
-    <w:lvl w:ilvl="6" w:tplc="40090001" w:tentative="1">
-      <w:start w:val="1"/>
-      <w:numFmt w:val="bullet"/>
-      <w:lvlText w:val=""/>
+  </w:abstractNum>
+  <w:abstractNum w:abstractNumId="1" w15:restartNumberingAfterBreak="0">
+    <w:nsid w:val="122F4F75"/>
+    <w:multiLevelType w:val="hybridMultilevel"/>
+    <w:tmpl w:val="F36AEB70"/>
+    <w:lvl w:ilvl="0" w:tplc="4009000F">
+      <w:start w:val="1"/>
+      <w:numFmt w:val="decimal"/>
+      <w:lvlText w:val="%1."/>
+      <w:lvlJc w:val="left"/>
+      <w:pPr>
+        <w:ind w:left="720" w:hanging="360"/>
+      </w:pPr>
+    </w:lvl>
+    <w:lvl w:ilvl="1" w:tplc="40090019" w:tentative="1">
+      <w:start w:val="1"/>
+      <w:numFmt w:val="lowerLetter"/>
+      <w:lvlText w:val="%2."/>
+      <w:lvlJc w:val="left"/>
+      <w:pPr>
+        <w:ind w:left="1440" w:hanging="360"/>
+      </w:pPr>
+    </w:lvl>
+    <w:lvl w:ilvl="2" w:tplc="4009001B">
+      <w:start w:val="1"/>
+      <w:numFmt w:val="lowerRoman"/>
+      <w:lvlText w:val="%3."/>
+      <w:lvlJc w:val="right"/>
+      <w:pPr>
+        <w:ind w:left="2160" w:hanging="180"/>
+      </w:pPr>
+    </w:lvl>
+    <w:lvl w:ilvl="3" w:tplc="4009000F">
+      <w:start w:val="1"/>
+      <w:numFmt w:val="decimal"/>
+      <w:lvlText w:val="%4."/>
+      <w:lvlJc w:val="left"/>
+      <w:pPr>
+        <w:ind w:left="2880" w:hanging="360"/>
+      </w:pPr>
+    </w:lvl>
+    <w:lvl w:ilvl="4" w:tplc="40090019" w:tentative="1">
+      <w:start w:val="1"/>
+      <w:numFmt w:val="lowerLetter"/>
+      <w:lvlText w:val="%5."/>
+      <w:lvlJc w:val="left"/>
+      <w:pPr>
+        <w:ind w:left="3600" w:hanging="360"/>
+      </w:pPr>
+    </w:lvl>
+    <w:lvl w:ilvl="5" w:tplc="4009001B" w:tentative="1">
+      <w:start w:val="1"/>
+      <w:numFmt w:val="lowerRoman"/>
+      <w:lvlText w:val="%6."/>
+      <w:lvlJc w:val="right"/>
+      <w:pPr>
+        <w:ind w:left="4320" w:hanging="180"/>
+      </w:pPr>
+    </w:lvl>
+    <w:lvl w:ilvl="6" w:tplc="4009000F" w:tentative="1">
+      <w:start w:val="1"/>
+      <w:numFmt w:val="decimal"/>
+      <w:lvlText w:val="%7."/>
       <w:lvlJc w:val="left"/>
       <w:pPr>
         <w:ind w:left="5040" w:hanging="360"/>
       </w:pPr>
-      <w:rPr>
-        <w:rFonts w:ascii="Symbol" w:hAnsi="Symbol" w:hint="default"/>
-      </w:rPr>
-    </w:lvl>
-    <w:lvl w:ilvl="7" w:tplc="40090003" w:tentative="1">
-      <w:start w:val="1"/>
-      <w:numFmt w:val="bullet"/>
-      <w:lvlText w:val="o"/>
+    </w:lvl>
+    <w:lvl w:ilvl="7" w:tplc="40090019" w:tentative="1">
+      <w:start w:val="1"/>
+      <w:numFmt w:val="lowerLetter"/>
+      <w:lvlText w:val="%8."/>
       <w:lvlJc w:val="left"/>
       <w:pPr>
         <w:ind w:left="5760" w:hanging="360"/>
       </w:pPr>
-      <w:rPr>
-        <w:rFonts w:ascii="Courier New" w:hAnsi="Courier New" w:cs="Courier New" w:hint="default"/>
-      </w:rPr>
-    </w:lvl>
-    <w:lvl w:ilvl="8" w:tplc="40090005" w:tentative="1">
-      <w:start w:val="1"/>
-      <w:numFmt w:val="bullet"/>
-      <w:lvlText w:val=""/>
-      <w:lvlJc w:val="left"/>
-      <w:pPr>
-        <w:ind w:left="6480" w:hanging="360"/>
-      </w:pPr>
-      <w:rPr>
-        <w:rFonts w:ascii="Wingdings" w:hAnsi="Wingdings" w:hint="default"/>
-      </w:rPr>
+    </w:lvl>
+    <w:lvl w:ilvl="8" w:tplc="4009001B" w:tentative="1">
+      <w:start w:val="1"/>
+      <w:numFmt w:val="lowerRoman"/>
+      <w:lvlText w:val="%9."/>
+      <w:lvlJc w:val="right"/>
+      <w:pPr>
+        <w:ind w:left="6480" w:hanging="180"/>
+      </w:pPr>
+    </w:lvl>
+  </w:abstractNum>
+  <w:abstractNum w:abstractNumId="2" w15:restartNumberingAfterBreak="0">
+    <w:nsid w:val="57093048"/>
+    <w:multiLevelType w:val="hybridMultilevel"/>
+    <w:tmpl w:val="DF78925A"/>
+    <w:lvl w:ilvl="0" w:tplc="4009000F">
+      <w:start w:val="1"/>
+      <w:numFmt w:val="decimal"/>
+      <w:lvlText w:val="%1."/>
+      <w:lvlJc w:val="left"/>
+      <w:pPr>
+        <w:ind w:left="720" w:hanging="360"/>
+      </w:pPr>
+    </w:lvl>
+    <w:lvl w:ilvl="1" w:tplc="40090019" w:tentative="1">
+      <w:start w:val="1"/>
+      <w:numFmt w:val="lowerLetter"/>
+      <w:lvlText w:val="%2."/>
+      <w:lvlJc w:val="left"/>
+      <w:pPr>
+        <w:ind w:left="1440" w:hanging="360"/>
+      </w:pPr>
+    </w:lvl>
+    <w:lvl w:ilvl="2" w:tplc="4009001B">
+      <w:start w:val="1"/>
+      <w:numFmt w:val="lowerRoman"/>
+      <w:lvlText w:val="%3."/>
+      <w:lvlJc w:val="right"/>
+      <w:pPr>
+        <w:ind w:left="2160" w:hanging="180"/>
+      </w:pPr>
+    </w:lvl>
+    <w:lvl w:ilvl="3" w:tplc="4009000F">
+      <w:start w:val="1"/>
+      <w:numFmt w:val="decimal"/>
+      <w:lvlText w:val="%4."/>
+      <w:lvlJc w:val="left"/>
+      <w:pPr>
+        <w:ind w:left="2880" w:hanging="360"/>
+      </w:pPr>
+    </w:lvl>
+    <w:lvl w:ilvl="4" w:tplc="40090019" w:tentative="1">
+      <w:start w:val="1"/>
+      <w:numFmt w:val="lowerLetter"/>
+      <w:lvlText w:val="%5."/>
+      <w:lvlJc w:val="left"/>
+      <w:pPr>
+        <w:ind w:left="3600" w:hanging="360"/>
+      </w:pPr>
+    </w:lvl>
+    <w:lvl w:ilvl="5" w:tplc="4009001B" w:tentative="1">
+      <w:start w:val="1"/>
+      <w:numFmt w:val="lowerRoman"/>
+      <w:lvlText w:val="%6."/>
+      <w:lvlJc w:val="right"/>
+      <w:pPr>
+        <w:ind w:left="4320" w:hanging="180"/>
+      </w:pPr>
+    </w:lvl>
+    <w:lvl w:ilvl="6" w:tplc="4009000F" w:tentative="1">
+      <w:start w:val="1"/>
+      <w:numFmt w:val="decimal"/>
+      <w:lvlText w:val="%7."/>
+      <w:lvlJc w:val="left"/>
+      <w:pPr>
+        <w:ind w:left="5040" w:hanging="360"/>
+      </w:pPr>
+    </w:lvl>
+    <w:lvl w:ilvl="7" w:tplc="40090019" w:tentative="1">
+      <w:start w:val="1"/>
+      <w:numFmt w:val="lowerLetter"/>
+      <w:lvlText w:val="%8."/>
+      <w:lvlJc w:val="left"/>
+      <w:pPr>
+        <w:ind w:left="5760" w:hanging="360"/>
+      </w:pPr>
+    </w:lvl>
+    <w:lvl w:ilvl="8" w:tplc="4009001B" w:tentative="1">
+      <w:start w:val="1"/>
+      <w:numFmt w:val="lowerRoman"/>
+      <w:lvlText w:val="%9."/>
+      <w:lvlJc w:val="right"/>
+      <w:pPr>
+        <w:ind w:left="6480" w:hanging="180"/>
+      </w:pPr>
+    </w:lvl>
+  </w:abstractNum>
+  <w:abstractNum w:abstractNumId="3" w15:restartNumberingAfterBreak="0">
+    <w:nsid w:val="78E70ECE"/>
+    <w:multiLevelType w:val="hybridMultilevel"/>
+    <w:tmpl w:val="43EAE968"/>
+    <w:lvl w:ilvl="0" w:tplc="4009000F">
+      <w:start w:val="1"/>
+      <w:numFmt w:val="decimal"/>
+      <w:lvlText w:val="%1."/>
+      <w:lvlJc w:val="left"/>
+      <w:pPr>
+        <w:ind w:left="720" w:hanging="360"/>
+      </w:pPr>
+    </w:lvl>
+    <w:lvl w:ilvl="1" w:tplc="40090019" w:tentative="1">
+      <w:start w:val="1"/>
+      <w:numFmt w:val="lowerLetter"/>
+      <w:lvlText w:val="%2."/>
+      <w:lvlJc w:val="left"/>
+      <w:pPr>
+        <w:ind w:left="1440" w:hanging="360"/>
+      </w:pPr>
+    </w:lvl>
+    <w:lvl w:ilvl="2" w:tplc="4009001B">
+      <w:start w:val="1"/>
+      <w:numFmt w:val="lowerRoman"/>
+      <w:lvlText w:val="%3."/>
+      <w:lvlJc w:val="right"/>
+      <w:pPr>
+        <w:ind w:left="2160" w:hanging="180"/>
+      </w:pPr>
+    </w:lvl>
+    <w:lvl w:ilvl="3" w:tplc="4009000F">
+      <w:start w:val="1"/>
+      <w:numFmt w:val="decimal"/>
+      <w:lvlText w:val="%4."/>
+      <w:lvlJc w:val="left"/>
+      <w:pPr>
+        <w:ind w:left="2880" w:hanging="360"/>
+      </w:pPr>
+    </w:lvl>
+    <w:lvl w:ilvl="4" w:tplc="40090019" w:tentative="1">
+      <w:start w:val="1"/>
+      <w:numFmt w:val="lowerLetter"/>
+      <w:lvlText w:val="%5."/>
+      <w:lvlJc w:val="left"/>
+      <w:pPr>
+        <w:ind w:left="3600" w:hanging="360"/>
+      </w:pPr>
+    </w:lvl>
+    <w:lvl w:ilvl="5" w:tplc="4009001B" w:tentative="1">
+      <w:start w:val="1"/>
+      <w:numFmt w:val="lowerRoman"/>
+      <w:lvlText w:val="%6."/>
+      <w:lvlJc w:val="right"/>
+      <w:pPr>
+        <w:ind w:left="4320" w:hanging="180"/>
+      </w:pPr>
+    </w:lvl>
+    <w:lvl w:ilvl="6" w:tplc="4009000F" w:tentative="1">
+      <w:start w:val="1"/>
+      <w:numFmt w:val="decimal"/>
+      <w:lvlText w:val="%7."/>
+      <w:lvlJc w:val="left"/>
+      <w:pPr>
+        <w:ind w:left="5040" w:hanging="360"/>
+      </w:pPr>
+    </w:lvl>
+    <w:lvl w:ilvl="7" w:tplc="40090019" w:tentative="1">
+      <w:start w:val="1"/>
+      <w:numFmt w:val="lowerLetter"/>
+      <w:lvlText w:val="%8."/>
+      <w:lvlJc w:val="left"/>
+      <w:pPr>
+        <w:ind w:left="5760" w:hanging="360"/>
+      </w:pPr>
+    </w:lvl>
+    <w:lvl w:ilvl="8" w:tplc="4009001B" w:tentative="1">
+      <w:start w:val="1"/>
+      <w:numFmt w:val="lowerRoman"/>
+      <w:lvlText w:val="%9."/>
+      <w:lvlJc w:val="right"/>
+      <w:pPr>
+        <w:ind w:left="6480" w:hanging="180"/>
+      </w:pPr>
     </w:lvl>
   </w:abstractNum>
   <w:num w:numId="1">
     <w:abstractNumId w:val="0"/>
+  </w:num>
+  <w:num w:numId="2">
+    <w:abstractNumId w:val="2"/>
+  </w:num>
+  <w:num w:numId="3">
+    <w:abstractNumId w:val="1"/>
+  </w:num>
+  <w:num w:numId="4">
+    <w:abstractNumId w:val="3"/>
   </w:num>
 </w:numbering>
 </file>

</xml_diff>